<commit_message>
graph and class report working for mlp and svm
</commit_message>
<xml_diff>
--- a/report.docx
+++ b/report.docx
@@ -516,11 +516,6 @@
         <w:t>I had two optimal k values: k =1 &amp; k =2. The accuracy of both was: 0.9644285714285715</w:t>
       </w:r>
     </w:p>
-    <w:p>
-      <w:bookmarkStart w:id="0" w:name="_GoBack"/>
-      <w:bookmarkEnd w:id="0"/>
-    </w:p>
-    <w:p/>
     <w:p/>
     <w:p/>
     <w:p/>
@@ -562,7 +557,7 @@
     <w:p>
       <w:r>
         <w:drawing>
-          <wp:inline distT="0" distB="0" distL="0" distR="0" wp14:anchorId="20517647" wp14:editId="70334CCB">
+          <wp:inline distT="0" distB="0" distL="0" distR="0" wp14:anchorId="110073B1" wp14:editId="69A93F98">
             <wp:extent cx="5943600" cy="4722495"/>
             <wp:effectExtent l="0" t="0" r="0" b="1905"/>
             <wp:docPr id="9" name="Picture 9"/>
@@ -602,10 +597,10 @@
     <w:p>
       <w:r>
         <w:drawing>
-          <wp:inline distT="0" distB="0" distL="0" distR="0" wp14:anchorId="7B160120" wp14:editId="163632B9">
-            <wp:extent cx="4965700" cy="3073400"/>
-            <wp:effectExtent l="0" t="0" r="12700" b="0"/>
-            <wp:docPr id="10" name="Picture 10"/>
+          <wp:inline distT="0" distB="0" distL="0" distR="0" wp14:anchorId="60D94D12" wp14:editId="0B6EA839">
+            <wp:extent cx="4889500" cy="3289300"/>
+            <wp:effectExtent l="0" t="0" r="12700" b="12700"/>
+            <wp:docPr id="16" name="Picture 16"/>
             <wp:cNvGraphicFramePr>
               <a:graphicFrameLocks xmlns:a="http://schemas.openxmlformats.org/drawingml/2006/main" noChangeAspect="1"/>
             </wp:cNvGraphicFramePr>
@@ -625,7 +620,7 @@
                   <pic:spPr>
                     <a:xfrm>
                       <a:off x="0" y="0"/>
-                      <a:ext cx="4965700" cy="3073400"/>
+                      <a:ext cx="4889500" cy="3289300"/>
                     </a:xfrm>
                     <a:prstGeom prst="rect">
                       <a:avLst/>
@@ -641,97 +636,11 @@
     <w:p/>
     <w:p>
       <w:r>
-        <w:t xml:space="preserve">Tuned </w:t>
-      </w:r>
-    </w:p>
-    <w:p>
-      <w:pPr>
-        <w:rPr>
-          <w:b/>
-        </w:rPr>
-      </w:pPr>
-    </w:p>
-    <w:p/>
-    <w:p/>
-    <w:p>
-      <w:r>
-        <w:t xml:space="preserve">Not Tuned: </w:t>
-      </w:r>
-    </w:p>
-    <w:p/>
-    <w:p/>
-    <w:p/>
-    <w:p/>
-    <w:p/>
-    <w:p>
-      <w:r>
-        <w:t>Best Parameters are: {'</w:t>
-      </w:r>
-      <w:proofErr w:type="spellStart"/>
-      <w:r>
-        <w:t>hidden_layer_sizes</w:t>
-      </w:r>
-      <w:proofErr w:type="spellEnd"/>
-      <w:r>
-        <w:t>': (100,), '</w:t>
-      </w:r>
-      <w:proofErr w:type="spellStart"/>
-      <w:r>
-        <w:t>max_iter</w:t>
-      </w:r>
-      <w:proofErr w:type="spellEnd"/>
-      <w:r>
-        <w:t>': 1000, '</w:t>
-      </w:r>
-      <w:proofErr w:type="spellStart"/>
-      <w:r>
-        <w:t>random_state</w:t>
-      </w:r>
-      <w:proofErr w:type="spellEnd"/>
-      <w:r>
-        <w:t>': 3, 'solver': '</w:t>
-      </w:r>
-      <w:proofErr w:type="spellStart"/>
-      <w:r>
-        <w:t>adam</w:t>
-      </w:r>
-      <w:proofErr w:type="spellEnd"/>
-      <w:r>
-        <w:t>'}</w:t>
-      </w:r>
-    </w:p>
-    <w:p/>
-    <w:p/>
-    <w:p/>
-    <w:p/>
-    <w:p/>
-    <w:p/>
-    <w:p/>
-    <w:p/>
-    <w:p/>
-    <w:p/>
-    <w:p/>
-    <w:p/>
-    <w:p/>
-    <w:p/>
-    <w:p>
-      <w:proofErr w:type="spellStart"/>
-      <w:r>
-        <w:t>Adaboost</w:t>
-      </w:r>
-      <w:proofErr w:type="spellEnd"/>
-      <w:r>
-        <w:t>:</w:t>
-      </w:r>
-    </w:p>
-    <w:p/>
-    <w:p>
-      <w:r>
         <w:drawing>
-          <wp:inline distT="0" distB="0" distL="0" distR="0" wp14:anchorId="38448DB1" wp14:editId="38FC98C4">
-            <wp:extent cx="5943600" cy="4635500"/>
+          <wp:inline distT="0" distB="0" distL="0" distR="0" wp14:anchorId="20C89FA6" wp14:editId="4BA16C82">
+            <wp:extent cx="3911600" cy="1968500"/>
             <wp:effectExtent l="0" t="0" r="0" b="12700"/>
-            <wp:docPr id="11" name="Picture 11"/>
+            <wp:docPr id="17" name="Picture 17"/>
             <wp:cNvGraphicFramePr>
               <a:graphicFrameLocks xmlns:a="http://schemas.openxmlformats.org/drawingml/2006/main" noChangeAspect="1"/>
             </wp:cNvGraphicFramePr>
@@ -751,7 +660,7 @@
                   <pic:spPr>
                     <a:xfrm>
                       <a:off x="0" y="0"/>
-                      <a:ext cx="5943600" cy="4635500"/>
+                      <a:ext cx="3911600" cy="1968500"/>
                     </a:xfrm>
                     <a:prstGeom prst="rect">
                       <a:avLst/>
@@ -766,12 +675,79 @@
     </w:p>
     <w:p/>
     <w:p>
+      <w:bookmarkStart w:id="0" w:name="_GoBack"/>
+      <w:bookmarkEnd w:id="0"/>
+    </w:p>
+    <w:p/>
+    <w:p>
+      <w:r>
+        <w:t>Best Parameters are: {'</w:t>
+      </w:r>
+      <w:proofErr w:type="spellStart"/>
+      <w:r>
+        <w:t>hidden_layer_sizes</w:t>
+      </w:r>
+      <w:proofErr w:type="spellEnd"/>
+      <w:r>
+        <w:t>': (100,), '</w:t>
+      </w:r>
+      <w:proofErr w:type="spellStart"/>
+      <w:r>
+        <w:t>max_iter</w:t>
+      </w:r>
+      <w:proofErr w:type="spellEnd"/>
+      <w:r>
+        <w:t>': 1000, '</w:t>
+      </w:r>
+      <w:proofErr w:type="spellStart"/>
+      <w:r>
+        <w:t>random_state</w:t>
+      </w:r>
+      <w:proofErr w:type="spellEnd"/>
+      <w:r>
+        <w:t>': 3, 'solver': '</w:t>
+      </w:r>
+      <w:proofErr w:type="spellStart"/>
+      <w:r>
+        <w:t>adam</w:t>
+      </w:r>
+      <w:proofErr w:type="spellEnd"/>
+      <w:r>
+        <w:t>'}</w:t>
+      </w:r>
+    </w:p>
+    <w:p/>
+    <w:p/>
+    <w:p/>
+    <w:p/>
+    <w:p/>
+    <w:p/>
+    <w:p/>
+    <w:p/>
+    <w:p/>
+    <w:p/>
+    <w:p/>
+    <w:p/>
+    <w:p/>
+    <w:p/>
+    <w:p>
+      <w:proofErr w:type="spellStart"/>
+      <w:r>
+        <w:t>Adaboost</w:t>
+      </w:r>
+      <w:proofErr w:type="spellEnd"/>
+      <w:r>
+        <w:t>:</w:t>
+      </w:r>
+    </w:p>
+    <w:p/>
+    <w:p>
       <w:r>
         <w:drawing>
-          <wp:inline distT="0" distB="0" distL="0" distR="0" wp14:anchorId="4D7D6C65" wp14:editId="5FB44CAF">
-            <wp:extent cx="4864100" cy="3009900"/>
-            <wp:effectExtent l="0" t="0" r="12700" b="12700"/>
-            <wp:docPr id="12" name="Picture 12"/>
+          <wp:inline distT="0" distB="0" distL="0" distR="0" wp14:anchorId="38448DB1" wp14:editId="38FC98C4">
+            <wp:extent cx="5943600" cy="4635500"/>
+            <wp:effectExtent l="0" t="0" r="0" b="12700"/>
+            <wp:docPr id="11" name="Picture 11"/>
             <wp:cNvGraphicFramePr>
               <a:graphicFrameLocks xmlns:a="http://schemas.openxmlformats.org/drawingml/2006/main" noChangeAspect="1"/>
             </wp:cNvGraphicFramePr>
@@ -791,6 +767,46 @@
                   <pic:spPr>
                     <a:xfrm>
                       <a:off x="0" y="0"/>
+                      <a:ext cx="5943600" cy="4635500"/>
+                    </a:xfrm>
+                    <a:prstGeom prst="rect">
+                      <a:avLst/>
+                    </a:prstGeom>
+                  </pic:spPr>
+                </pic:pic>
+              </a:graphicData>
+            </a:graphic>
+          </wp:inline>
+        </w:drawing>
+      </w:r>
+    </w:p>
+    <w:p/>
+    <w:p>
+      <w:r>
+        <w:drawing>
+          <wp:inline distT="0" distB="0" distL="0" distR="0" wp14:anchorId="4D7D6C65" wp14:editId="5FB44CAF">
+            <wp:extent cx="4864100" cy="3009900"/>
+            <wp:effectExtent l="0" t="0" r="12700" b="12700"/>
+            <wp:docPr id="12" name="Picture 12"/>
+            <wp:cNvGraphicFramePr>
+              <a:graphicFrameLocks xmlns:a="http://schemas.openxmlformats.org/drawingml/2006/main" noChangeAspect="1"/>
+            </wp:cNvGraphicFramePr>
+            <a:graphic xmlns:a="http://schemas.openxmlformats.org/drawingml/2006/main">
+              <a:graphicData uri="http://schemas.openxmlformats.org/drawingml/2006/picture">
+                <pic:pic xmlns:pic="http://schemas.openxmlformats.org/drawingml/2006/picture">
+                  <pic:nvPicPr>
+                    <pic:cNvPr id="1" name=""/>
+                    <pic:cNvPicPr/>
+                  </pic:nvPicPr>
+                  <pic:blipFill>
+                    <a:blip r:embed="rId12"/>
+                    <a:stretch>
+                      <a:fillRect/>
+                    </a:stretch>
+                  </pic:blipFill>
+                  <pic:spPr>
+                    <a:xfrm>
+                      <a:off x="0" y="0"/>
                       <a:ext cx="4864100" cy="3009900"/>
                     </a:xfrm>
                     <a:prstGeom prst="rect">
@@ -882,6 +898,138 @@
       </w:r>
     </w:p>
     <w:p/>
+    <w:p>
+      <w:r>
+        <w:drawing>
+          <wp:inline distT="0" distB="0" distL="0" distR="0" wp14:anchorId="07FC1BB4" wp14:editId="522BB1FF">
+            <wp:extent cx="5943600" cy="4555490"/>
+            <wp:effectExtent l="0" t="0" r="0" b="0"/>
+            <wp:docPr id="13" name="Picture 13"/>
+            <wp:cNvGraphicFramePr>
+              <a:graphicFrameLocks xmlns:a="http://schemas.openxmlformats.org/drawingml/2006/main" noChangeAspect="1"/>
+            </wp:cNvGraphicFramePr>
+            <a:graphic xmlns:a="http://schemas.openxmlformats.org/drawingml/2006/main">
+              <a:graphicData uri="http://schemas.openxmlformats.org/drawingml/2006/picture">
+                <pic:pic xmlns:pic="http://schemas.openxmlformats.org/drawingml/2006/picture">
+                  <pic:nvPicPr>
+                    <pic:cNvPr id="1" name=""/>
+                    <pic:cNvPicPr/>
+                  </pic:nvPicPr>
+                  <pic:blipFill>
+                    <a:blip r:embed="rId13"/>
+                    <a:stretch>
+                      <a:fillRect/>
+                    </a:stretch>
+                  </pic:blipFill>
+                  <pic:spPr>
+                    <a:xfrm>
+                      <a:off x="0" y="0"/>
+                      <a:ext cx="5943600" cy="4555490"/>
+                    </a:xfrm>
+                    <a:prstGeom prst="rect">
+                      <a:avLst/>
+                    </a:prstGeom>
+                  </pic:spPr>
+                </pic:pic>
+              </a:graphicData>
+            </a:graphic>
+          </wp:inline>
+        </w:drawing>
+      </w:r>
+    </w:p>
+    <w:p/>
+    <w:p>
+      <w:r>
+        <w:drawing>
+          <wp:inline distT="0" distB="0" distL="0" distR="0" wp14:anchorId="60898F32" wp14:editId="184758F1">
+            <wp:extent cx="3860800" cy="1993900"/>
+            <wp:effectExtent l="0" t="0" r="0" b="12700"/>
+            <wp:docPr id="15" name="Picture 15"/>
+            <wp:cNvGraphicFramePr>
+              <a:graphicFrameLocks xmlns:a="http://schemas.openxmlformats.org/drawingml/2006/main" noChangeAspect="1"/>
+            </wp:cNvGraphicFramePr>
+            <a:graphic xmlns:a="http://schemas.openxmlformats.org/drawingml/2006/main">
+              <a:graphicData uri="http://schemas.openxmlformats.org/drawingml/2006/picture">
+                <pic:pic xmlns:pic="http://schemas.openxmlformats.org/drawingml/2006/picture">
+                  <pic:nvPicPr>
+                    <pic:cNvPr id="1" name=""/>
+                    <pic:cNvPicPr/>
+                  </pic:nvPicPr>
+                  <pic:blipFill>
+                    <a:blip r:embed="rId14"/>
+                    <a:stretch>
+                      <a:fillRect/>
+                    </a:stretch>
+                  </pic:blipFill>
+                  <pic:spPr>
+                    <a:xfrm>
+                      <a:off x="0" y="0"/>
+                      <a:ext cx="3860800" cy="1993900"/>
+                    </a:xfrm>
+                    <a:prstGeom prst="rect">
+                      <a:avLst/>
+                    </a:prstGeom>
+                  </pic:spPr>
+                </pic:pic>
+              </a:graphicData>
+            </a:graphic>
+          </wp:inline>
+        </w:drawing>
+      </w:r>
+    </w:p>
+    <w:p>
+      <w:r>
+        <w:drawing>
+          <wp:inline distT="0" distB="0" distL="0" distR="0" wp14:anchorId="208DBFA5" wp14:editId="78FDDAFB">
+            <wp:extent cx="4762500" cy="3149600"/>
+            <wp:effectExtent l="0" t="0" r="12700" b="0"/>
+            <wp:docPr id="14" name="Picture 14"/>
+            <wp:cNvGraphicFramePr>
+              <a:graphicFrameLocks xmlns:a="http://schemas.openxmlformats.org/drawingml/2006/main" noChangeAspect="1"/>
+            </wp:cNvGraphicFramePr>
+            <a:graphic xmlns:a="http://schemas.openxmlformats.org/drawingml/2006/main">
+              <a:graphicData uri="http://schemas.openxmlformats.org/drawingml/2006/picture">
+                <pic:pic xmlns:pic="http://schemas.openxmlformats.org/drawingml/2006/picture">
+                  <pic:nvPicPr>
+                    <pic:cNvPr id="1" name=""/>
+                    <pic:cNvPicPr/>
+                  </pic:nvPicPr>
+                  <pic:blipFill>
+                    <a:blip r:embed="rId15"/>
+                    <a:stretch>
+                      <a:fillRect/>
+                    </a:stretch>
+                  </pic:blipFill>
+                  <pic:spPr>
+                    <a:xfrm>
+                      <a:off x="0" y="0"/>
+                      <a:ext cx="4762500" cy="3149600"/>
+                    </a:xfrm>
+                    <a:prstGeom prst="rect">
+                      <a:avLst/>
+                    </a:prstGeom>
+                  </pic:spPr>
+                </pic:pic>
+              </a:graphicData>
+            </a:graphic>
+          </wp:inline>
+        </w:drawing>
+      </w:r>
+    </w:p>
+    <w:p/>
+    <w:p>
+      <w:r>
+        <w:t>Best Parameters are: {'SVM__C': 0.1, '</w:t>
+      </w:r>
+      <w:proofErr w:type="spellStart"/>
+      <w:r>
+        <w:t>SVM__gamma</w:t>
+      </w:r>
+      <w:proofErr w:type="spellEnd"/>
+      <w:r>
+        <w:t>': 0.1}</w:t>
+      </w:r>
+    </w:p>
     <w:p/>
     <w:sectPr>
       <w:pgSz w:w="12240" w:h="15840"/>

</xml_diff>

<commit_message>
fixed missing knn graph
</commit_message>
<xml_diff>
--- a/report.docx
+++ b/report.docx
@@ -491,6 +491,7 @@
       </w:r>
     </w:p>
     <w:p/>
+    <w:p/>
     <w:p>
       <w:pPr>
         <w:rPr>
@@ -513,16 +514,18 @@
     </w:p>
     <w:p>
       <w:r>
-        <w:t>I had two optimal k values: k =1 &amp; k =2. The accuracy of both was: 0.9644285714285715</w:t>
-      </w:r>
-    </w:p>
-    <w:p>
+        <w:t>I had two optimal k values: k =1. The accuracy of both was: 0.9644285714285715</w:t>
+      </w:r>
+    </w:p>
+    <w:p/>
+    <w:p>
+      <w:bookmarkStart w:id="0" w:name="_GoBack"/>
       <w:r>
         <w:drawing>
-          <wp:inline distT="0" distB="0" distL="0" distR="0" wp14:anchorId="06752BCD" wp14:editId="581E1C1B">
-            <wp:extent cx="4902200" cy="3302000"/>
-            <wp:effectExtent l="0" t="0" r="0" b="0"/>
-            <wp:docPr id="21" name="Picture 21"/>
+          <wp:inline distT="0" distB="0" distL="0" distR="0" wp14:anchorId="670F778B" wp14:editId="2B19D1D7">
+            <wp:extent cx="5943600" cy="4696460"/>
+            <wp:effectExtent l="0" t="0" r="0" b="2540"/>
+            <wp:docPr id="23" name="Picture 23"/>
             <wp:cNvGraphicFramePr>
               <a:graphicFrameLocks xmlns:a="http://schemas.openxmlformats.org/drawingml/2006/main" noChangeAspect="1"/>
             </wp:cNvGraphicFramePr>
@@ -542,7 +545,7 @@
                   <pic:spPr>
                     <a:xfrm>
                       <a:off x="0" y="0"/>
-                      <a:ext cx="4902200" cy="3302000"/>
+                      <a:ext cx="5943600" cy="4696460"/>
                     </a:xfrm>
                     <a:prstGeom prst="rect">
                       <a:avLst/>
@@ -554,6 +557,7 @@
           </wp:inline>
         </w:drawing>
       </w:r>
+      <w:bookmarkEnd w:id="0"/>
     </w:p>
     <w:p/>
     <w:p/>
@@ -564,46 +568,6 @@
             <wp:extent cx="4902200" cy="3302000"/>
             <wp:effectExtent l="0" t="0" r="0" b="0"/>
             <wp:docPr id="20" name="Picture 20"/>
-            <wp:cNvGraphicFramePr>
-              <a:graphicFrameLocks xmlns:a="http://schemas.openxmlformats.org/drawingml/2006/main" noChangeAspect="1"/>
-            </wp:cNvGraphicFramePr>
-            <a:graphic xmlns:a="http://schemas.openxmlformats.org/drawingml/2006/main">
-              <a:graphicData uri="http://schemas.openxmlformats.org/drawingml/2006/picture">
-                <pic:pic xmlns:pic="http://schemas.openxmlformats.org/drawingml/2006/picture">
-                  <pic:nvPicPr>
-                    <pic:cNvPr id="1" name=""/>
-                    <pic:cNvPicPr/>
-                  </pic:nvPicPr>
-                  <pic:blipFill>
-                    <a:blip r:embed="rId8"/>
-                    <a:stretch>
-                      <a:fillRect/>
-                    </a:stretch>
-                  </pic:blipFill>
-                  <pic:spPr>
-                    <a:xfrm>
-                      <a:off x="0" y="0"/>
-                      <a:ext cx="4902200" cy="3302000"/>
-                    </a:xfrm>
-                    <a:prstGeom prst="rect">
-                      <a:avLst/>
-                    </a:prstGeom>
-                  </pic:spPr>
-                </pic:pic>
-              </a:graphicData>
-            </a:graphic>
-          </wp:inline>
-        </w:drawing>
-      </w:r>
-    </w:p>
-    <w:p/>
-    <w:p>
-      <w:r>
-        <w:drawing>
-          <wp:inline distT="0" distB="0" distL="0" distR="0" wp14:anchorId="4B910FE9" wp14:editId="171C3F21">
-            <wp:extent cx="3860800" cy="1955800"/>
-            <wp:effectExtent l="0" t="0" r="0" b="0"/>
-            <wp:docPr id="22" name="Picture 22"/>
             <wp:cNvGraphicFramePr>
               <a:graphicFrameLocks xmlns:a="http://schemas.openxmlformats.org/drawingml/2006/main" noChangeAspect="1"/>
             </wp:cNvGraphicFramePr>
@@ -623,7 +587,7 @@
                   <pic:spPr>
                     <a:xfrm>
                       <a:off x="0" y="0"/>
-                      <a:ext cx="3860800" cy="1955800"/>
+                      <a:ext cx="4902200" cy="3302000"/>
                     </a:xfrm>
                     <a:prstGeom prst="rect">
                       <a:avLst/>
@@ -637,80 +601,13 @@
       </w:r>
     </w:p>
     <w:p/>
-    <w:p/>
-    <w:p>
-      <w:r>
-        <w:t>Best Parameters are: {'</w:t>
-      </w:r>
-      <w:proofErr w:type="spellStart"/>
-      <w:r>
-        <w:t>n_neighbors</w:t>
-      </w:r>
-      <w:proofErr w:type="spellEnd"/>
-      <w:r>
-        <w:t>': 1}</w:t>
-      </w:r>
-    </w:p>
-    <w:p>
-      <w:bookmarkStart w:id="0" w:name="_GoBack"/>
-      <w:bookmarkEnd w:id="0"/>
-    </w:p>
-    <w:p/>
-    <w:p/>
-    <w:p/>
-    <w:p/>
-    <w:p/>
-    <w:p/>
-    <w:p/>
-    <w:p/>
-    <w:p/>
-    <w:p/>
-    <w:p/>
-    <w:p/>
-    <w:p/>
-    <w:p/>
-    <w:p/>
-    <w:p/>
-    <w:p/>
-    <w:p/>
-    <w:p/>
-    <w:p/>
-    <w:p/>
-    <w:p/>
-    <w:p/>
-    <w:p/>
-    <w:p/>
-    <w:p/>
-    <w:p/>
-    <w:p/>
-    <w:p/>
-    <w:p/>
-    <w:p>
-      <w:pPr>
-        <w:jc w:val="center"/>
-        <w:rPr>
-          <w:b/>
-          <w:u w:val="single"/>
-        </w:rPr>
-      </w:pPr>
-      <w:r>
-        <w:rPr>
-          <w:b/>
-          <w:u w:val="single"/>
-        </w:rPr>
-        <w:t>MLP Neural Network</w:t>
-      </w:r>
-    </w:p>
-    <w:p/>
-    <w:p/>
-    <w:p/>
     <w:p>
       <w:r>
         <w:drawing>
-          <wp:inline distT="0" distB="0" distL="0" distR="0" wp14:anchorId="110073B1" wp14:editId="69A93F98">
-            <wp:extent cx="5943600" cy="4722495"/>
-            <wp:effectExtent l="0" t="0" r="0" b="1905"/>
-            <wp:docPr id="9" name="Picture 9"/>
+          <wp:inline distT="0" distB="0" distL="0" distR="0" wp14:anchorId="4B910FE9" wp14:editId="171C3F21">
+            <wp:extent cx="3860800" cy="1955800"/>
+            <wp:effectExtent l="0" t="0" r="0" b="0"/>
+            <wp:docPr id="22" name="Picture 22"/>
             <wp:cNvGraphicFramePr>
               <a:graphicFrameLocks xmlns:a="http://schemas.openxmlformats.org/drawingml/2006/main" noChangeAspect="1"/>
             </wp:cNvGraphicFramePr>
@@ -730,7 +627,7 @@
                   <pic:spPr>
                     <a:xfrm>
                       <a:off x="0" y="0"/>
-                      <a:ext cx="5943600" cy="4722495"/>
+                      <a:ext cx="3860800" cy="1955800"/>
                     </a:xfrm>
                     <a:prstGeom prst="rect">
                       <a:avLst/>
@@ -744,13 +641,77 @@
       </w:r>
     </w:p>
     <w:p/>
+    <w:p/>
+    <w:p>
+      <w:r>
+        <w:t>Best Parameters are: {'</w:t>
+      </w:r>
+      <w:proofErr w:type="spellStart"/>
+      <w:r>
+        <w:t>n_neighbors</w:t>
+      </w:r>
+      <w:proofErr w:type="spellEnd"/>
+      <w:r>
+        <w:t>': 1}</w:t>
+      </w:r>
+    </w:p>
+    <w:p/>
+    <w:p/>
+    <w:p/>
+    <w:p/>
+    <w:p/>
+    <w:p/>
+    <w:p/>
+    <w:p/>
+    <w:p/>
+    <w:p/>
+    <w:p/>
+    <w:p/>
+    <w:p/>
+    <w:p/>
+    <w:p/>
+    <w:p/>
+    <w:p/>
+    <w:p/>
+    <w:p/>
+    <w:p/>
+    <w:p/>
+    <w:p/>
+    <w:p/>
+    <w:p/>
+    <w:p/>
+    <w:p/>
+    <w:p/>
+    <w:p/>
+    <w:p/>
+    <w:p/>
+    <w:p/>
+    <w:p>
+      <w:pPr>
+        <w:jc w:val="center"/>
+        <w:rPr>
+          <w:b/>
+          <w:u w:val="single"/>
+        </w:rPr>
+      </w:pPr>
+      <w:r>
+        <w:rPr>
+          <w:b/>
+          <w:u w:val="single"/>
+        </w:rPr>
+        <w:t>MLP Neural Network</w:t>
+      </w:r>
+    </w:p>
+    <w:p/>
+    <w:p/>
+    <w:p/>
     <w:p>
       <w:r>
         <w:drawing>
-          <wp:inline distT="0" distB="0" distL="0" distR="0" wp14:anchorId="60D94D12" wp14:editId="0B6EA839">
-            <wp:extent cx="4889500" cy="3289300"/>
-            <wp:effectExtent l="0" t="0" r="12700" b="12700"/>
-            <wp:docPr id="16" name="Picture 16"/>
+          <wp:inline distT="0" distB="0" distL="0" distR="0" wp14:anchorId="110073B1" wp14:editId="69A93F98">
+            <wp:extent cx="5943600" cy="4722495"/>
+            <wp:effectExtent l="0" t="0" r="0" b="1905"/>
+            <wp:docPr id="9" name="Picture 9"/>
             <wp:cNvGraphicFramePr>
               <a:graphicFrameLocks xmlns:a="http://schemas.openxmlformats.org/drawingml/2006/main" noChangeAspect="1"/>
             </wp:cNvGraphicFramePr>
@@ -770,7 +731,7 @@
                   <pic:spPr>
                     <a:xfrm>
                       <a:off x="0" y="0"/>
-                      <a:ext cx="4889500" cy="3289300"/>
+                      <a:ext cx="5943600" cy="4722495"/>
                     </a:xfrm>
                     <a:prstGeom prst="rect">
                       <a:avLst/>
@@ -787,10 +748,10 @@
     <w:p>
       <w:r>
         <w:drawing>
-          <wp:inline distT="0" distB="0" distL="0" distR="0" wp14:anchorId="20C89FA6" wp14:editId="4BA16C82">
-            <wp:extent cx="3911600" cy="1968500"/>
-            <wp:effectExtent l="0" t="0" r="0" b="12700"/>
-            <wp:docPr id="17" name="Picture 17"/>
+          <wp:inline distT="0" distB="0" distL="0" distR="0" wp14:anchorId="60D94D12" wp14:editId="0B6EA839">
+            <wp:extent cx="4889500" cy="3289300"/>
+            <wp:effectExtent l="0" t="0" r="12700" b="12700"/>
+            <wp:docPr id="16" name="Picture 16"/>
             <wp:cNvGraphicFramePr>
               <a:graphicFrameLocks xmlns:a="http://schemas.openxmlformats.org/drawingml/2006/main" noChangeAspect="1"/>
             </wp:cNvGraphicFramePr>
@@ -810,7 +771,7 @@
                   <pic:spPr>
                     <a:xfrm>
                       <a:off x="0" y="0"/>
-                      <a:ext cx="3911600" cy="1968500"/>
+                      <a:ext cx="4889500" cy="3289300"/>
                     </a:xfrm>
                     <a:prstGeom prst="rect">
                       <a:avLst/>
@@ -824,80 +785,13 @@
       </w:r>
     </w:p>
     <w:p/>
-    <w:p/>
-    <w:p/>
-    <w:p>
-      <w:r>
-        <w:t>Best Parameters are: {'</w:t>
-      </w:r>
-      <w:proofErr w:type="spellStart"/>
-      <w:r>
-        <w:t>hidden_layer_sizes</w:t>
-      </w:r>
-      <w:proofErr w:type="spellEnd"/>
-      <w:r>
-        <w:t>': (100,), '</w:t>
-      </w:r>
-      <w:proofErr w:type="spellStart"/>
-      <w:r>
-        <w:t>max_iter</w:t>
-      </w:r>
-      <w:proofErr w:type="spellEnd"/>
-      <w:r>
-        <w:t>': 1000, '</w:t>
-      </w:r>
-      <w:proofErr w:type="spellStart"/>
-      <w:r>
-        <w:t>random_state</w:t>
-      </w:r>
-      <w:proofErr w:type="spellEnd"/>
-      <w:r>
-        <w:t>': 3, 'solver': '</w:t>
-      </w:r>
-      <w:proofErr w:type="spellStart"/>
-      <w:r>
-        <w:t>adam</w:t>
-      </w:r>
-      <w:proofErr w:type="spellEnd"/>
-      <w:r>
-        <w:t>'}</w:t>
-      </w:r>
-    </w:p>
-    <w:p/>
-    <w:p/>
-    <w:p/>
-    <w:p/>
-    <w:p/>
-    <w:p/>
-    <w:p/>
-    <w:p/>
-    <w:p/>
-    <w:p>
-      <w:pPr>
-        <w:jc w:val="center"/>
-        <w:rPr>
-          <w:b/>
-          <w:u w:val="single"/>
-        </w:rPr>
-      </w:pPr>
-      <w:proofErr w:type="spellStart"/>
-      <w:r>
-        <w:rPr>
-          <w:b/>
-          <w:u w:val="single"/>
-        </w:rPr>
-        <w:t>Adaboost</w:t>
-      </w:r>
-      <w:proofErr w:type="spellEnd"/>
-    </w:p>
-    <w:p/>
     <w:p>
       <w:r>
         <w:drawing>
-          <wp:inline distT="0" distB="0" distL="0" distR="0" wp14:anchorId="6B46E0E6" wp14:editId="539499E4">
-            <wp:extent cx="5943600" cy="4635500"/>
+          <wp:inline distT="0" distB="0" distL="0" distR="0" wp14:anchorId="20C89FA6" wp14:editId="4BA16C82">
+            <wp:extent cx="3911600" cy="1968500"/>
             <wp:effectExtent l="0" t="0" r="0" b="12700"/>
-            <wp:docPr id="11" name="Picture 11"/>
+            <wp:docPr id="17" name="Picture 17"/>
             <wp:cNvGraphicFramePr>
               <a:graphicFrameLocks xmlns:a="http://schemas.openxmlformats.org/drawingml/2006/main" noChangeAspect="1"/>
             </wp:cNvGraphicFramePr>
@@ -917,7 +811,7 @@
                   <pic:spPr>
                     <a:xfrm>
                       <a:off x="0" y="0"/>
-                      <a:ext cx="5943600" cy="4635500"/>
+                      <a:ext cx="3911600" cy="1968500"/>
                     </a:xfrm>
                     <a:prstGeom prst="rect">
                       <a:avLst/>
@@ -933,14 +827,78 @@
     <w:p/>
     <w:p/>
     <w:p/>
+    <w:p>
+      <w:r>
+        <w:t>Best Parameters are: {'</w:t>
+      </w:r>
+      <w:proofErr w:type="spellStart"/>
+      <w:r>
+        <w:t>hidden_layer_sizes</w:t>
+      </w:r>
+      <w:proofErr w:type="spellEnd"/>
+      <w:r>
+        <w:t>': (100,), '</w:t>
+      </w:r>
+      <w:proofErr w:type="spellStart"/>
+      <w:r>
+        <w:t>max_iter</w:t>
+      </w:r>
+      <w:proofErr w:type="spellEnd"/>
+      <w:r>
+        <w:t>': 1000, '</w:t>
+      </w:r>
+      <w:proofErr w:type="spellStart"/>
+      <w:r>
+        <w:t>random_state</w:t>
+      </w:r>
+      <w:proofErr w:type="spellEnd"/>
+      <w:r>
+        <w:t>': 3, 'solver': '</w:t>
+      </w:r>
+      <w:proofErr w:type="spellStart"/>
+      <w:r>
+        <w:t>adam</w:t>
+      </w:r>
+      <w:proofErr w:type="spellEnd"/>
+      <w:r>
+        <w:t>'}</w:t>
+      </w:r>
+    </w:p>
+    <w:p/>
+    <w:p/>
+    <w:p/>
+    <w:p/>
+    <w:p/>
+    <w:p/>
+    <w:p/>
+    <w:p/>
+    <w:p/>
+    <w:p>
+      <w:pPr>
+        <w:jc w:val="center"/>
+        <w:rPr>
+          <w:b/>
+          <w:u w:val="single"/>
+        </w:rPr>
+      </w:pPr>
+      <w:proofErr w:type="spellStart"/>
+      <w:r>
+        <w:rPr>
+          <w:b/>
+          <w:u w:val="single"/>
+        </w:rPr>
+        <w:t>Adaboost</w:t>
+      </w:r>
+      <w:proofErr w:type="spellEnd"/>
+    </w:p>
     <w:p/>
     <w:p>
       <w:r>
         <w:drawing>
-          <wp:inline distT="0" distB="0" distL="0" distR="0" wp14:anchorId="2883D94B" wp14:editId="6533E7AA">
-            <wp:extent cx="4826000" cy="3289300"/>
+          <wp:inline distT="0" distB="0" distL="0" distR="0" wp14:anchorId="6B46E0E6" wp14:editId="539499E4">
+            <wp:extent cx="5943600" cy="4635500"/>
             <wp:effectExtent l="0" t="0" r="0" b="12700"/>
-            <wp:docPr id="18" name="Picture 18"/>
+            <wp:docPr id="11" name="Picture 11"/>
             <wp:cNvGraphicFramePr>
               <a:graphicFrameLocks xmlns:a="http://schemas.openxmlformats.org/drawingml/2006/main" noChangeAspect="1"/>
             </wp:cNvGraphicFramePr>
@@ -960,7 +918,7 @@
                   <pic:spPr>
                     <a:xfrm>
                       <a:off x="0" y="0"/>
-                      <a:ext cx="4826000" cy="3289300"/>
+                      <a:ext cx="5943600" cy="4635500"/>
                     </a:xfrm>
                     <a:prstGeom prst="rect">
                       <a:avLst/>
@@ -974,13 +932,16 @@
       </w:r>
     </w:p>
     <w:p/>
+    <w:p/>
+    <w:p/>
+    <w:p/>
     <w:p>
       <w:r>
         <w:drawing>
-          <wp:inline distT="0" distB="0" distL="0" distR="0" wp14:anchorId="4AB9B1DB" wp14:editId="50E8E8BD">
-            <wp:extent cx="3898900" cy="1955800"/>
-            <wp:effectExtent l="0" t="0" r="12700" b="0"/>
-            <wp:docPr id="19" name="Picture 19"/>
+          <wp:inline distT="0" distB="0" distL="0" distR="0" wp14:anchorId="2883D94B" wp14:editId="6533E7AA">
+            <wp:extent cx="4826000" cy="3289300"/>
+            <wp:effectExtent l="0" t="0" r="0" b="12700"/>
+            <wp:docPr id="18" name="Picture 18"/>
             <wp:cNvGraphicFramePr>
               <a:graphicFrameLocks xmlns:a="http://schemas.openxmlformats.org/drawingml/2006/main" noChangeAspect="1"/>
             </wp:cNvGraphicFramePr>
@@ -1000,7 +961,7 @@
                   <pic:spPr>
                     <a:xfrm>
                       <a:off x="0" y="0"/>
-                      <a:ext cx="3898900" cy="1955800"/>
+                      <a:ext cx="4826000" cy="3289300"/>
                     </a:xfrm>
                     <a:prstGeom prst="rect">
                       <a:avLst/>
@@ -1013,72 +974,14 @@
         </w:drawing>
       </w:r>
     </w:p>
-    <w:p>
-      <w:r>
-        <w:t>Best Parameters are: {'</w:t>
-      </w:r>
-      <w:proofErr w:type="spellStart"/>
-      <w:r>
-        <w:t>learning_rate</w:t>
-      </w:r>
-      <w:proofErr w:type="spellEnd"/>
-      <w:r>
-        <w:t>': 1, '</w:t>
-      </w:r>
-      <w:proofErr w:type="spellStart"/>
-      <w:r>
-        <w:t>n_estimators</w:t>
-      </w:r>
-      <w:proofErr w:type="spellEnd"/>
-      <w:r>
-        <w:t>': 45, '</w:t>
-      </w:r>
-      <w:proofErr w:type="spellStart"/>
-      <w:r>
-        <w:t>random_state</w:t>
-      </w:r>
-      <w:proofErr w:type="spellEnd"/>
-      <w:r>
-        <w:t>': 3}</w:t>
-      </w:r>
-    </w:p>
-    <w:p/>
-    <w:p/>
-    <w:p/>
-    <w:p/>
-    <w:p/>
-    <w:p/>
-    <w:p/>
-    <w:p/>
-    <w:p/>
-    <w:p/>
-    <w:p/>
-    <w:p/>
-    <w:p/>
-    <w:p>
-      <w:pPr>
-        <w:jc w:val="center"/>
-        <w:rPr>
-          <w:b/>
-          <w:u w:val="single"/>
-        </w:rPr>
-      </w:pPr>
-      <w:r>
-        <w:rPr>
-          <w:b/>
-          <w:u w:val="single"/>
-        </w:rPr>
-        <w:t>Support Vector Machine</w:t>
-      </w:r>
-    </w:p>
     <w:p/>
     <w:p>
       <w:r>
         <w:drawing>
-          <wp:inline distT="0" distB="0" distL="0" distR="0" wp14:anchorId="07FC1BB4" wp14:editId="522BB1FF">
-            <wp:extent cx="5943600" cy="4555490"/>
-            <wp:effectExtent l="0" t="0" r="0" b="0"/>
-            <wp:docPr id="13" name="Picture 13"/>
+          <wp:inline distT="0" distB="0" distL="0" distR="0" wp14:anchorId="4AB9B1DB" wp14:editId="50E8E8BD">
+            <wp:extent cx="3898900" cy="1955800"/>
+            <wp:effectExtent l="0" t="0" r="12700" b="0"/>
+            <wp:docPr id="19" name="Picture 19"/>
             <wp:cNvGraphicFramePr>
               <a:graphicFrameLocks xmlns:a="http://schemas.openxmlformats.org/drawingml/2006/main" noChangeAspect="1"/>
             </wp:cNvGraphicFramePr>
@@ -1098,7 +1001,7 @@
                   <pic:spPr>
                     <a:xfrm>
                       <a:off x="0" y="0"/>
-                      <a:ext cx="5943600" cy="4555490"/>
+                      <a:ext cx="3898900" cy="1955800"/>
                     </a:xfrm>
                     <a:prstGeom prst="rect">
                       <a:avLst/>
@@ -1111,14 +1014,72 @@
         </w:drawing>
       </w:r>
     </w:p>
+    <w:p>
+      <w:r>
+        <w:t>Best Parameters are: {'</w:t>
+      </w:r>
+      <w:proofErr w:type="spellStart"/>
+      <w:r>
+        <w:t>learning_rate</w:t>
+      </w:r>
+      <w:proofErr w:type="spellEnd"/>
+      <w:r>
+        <w:t>': 1, '</w:t>
+      </w:r>
+      <w:proofErr w:type="spellStart"/>
+      <w:r>
+        <w:t>n_estimators</w:t>
+      </w:r>
+      <w:proofErr w:type="spellEnd"/>
+      <w:r>
+        <w:t>': 45, '</w:t>
+      </w:r>
+      <w:proofErr w:type="spellStart"/>
+      <w:r>
+        <w:t>random_state</w:t>
+      </w:r>
+      <w:proofErr w:type="spellEnd"/>
+      <w:r>
+        <w:t>': 3}</w:t>
+      </w:r>
+    </w:p>
+    <w:p/>
+    <w:p/>
+    <w:p/>
+    <w:p/>
+    <w:p/>
+    <w:p/>
+    <w:p/>
+    <w:p/>
+    <w:p/>
+    <w:p/>
+    <w:p/>
+    <w:p/>
+    <w:p/>
+    <w:p>
+      <w:pPr>
+        <w:jc w:val="center"/>
+        <w:rPr>
+          <w:b/>
+          <w:u w:val="single"/>
+        </w:rPr>
+      </w:pPr>
+      <w:r>
+        <w:rPr>
+          <w:b/>
+          <w:u w:val="single"/>
+        </w:rPr>
+        <w:t>Support Vector Machine</w:t>
+      </w:r>
+    </w:p>
     <w:p/>
     <w:p>
       <w:r>
         <w:drawing>
-          <wp:inline distT="0" distB="0" distL="0" distR="0" wp14:anchorId="60898F32" wp14:editId="184758F1">
-            <wp:extent cx="3860800" cy="1993900"/>
-            <wp:effectExtent l="0" t="0" r="0" b="12700"/>
-            <wp:docPr id="15" name="Picture 15"/>
+          <wp:inline distT="0" distB="0" distL="0" distR="0" wp14:anchorId="07FC1BB4" wp14:editId="522BB1FF">
+            <wp:extent cx="5943600" cy="4555490"/>
+            <wp:effectExtent l="0" t="0" r="0" b="0"/>
+            <wp:docPr id="13" name="Picture 13"/>
             <wp:cNvGraphicFramePr>
               <a:graphicFrameLocks xmlns:a="http://schemas.openxmlformats.org/drawingml/2006/main" noChangeAspect="1"/>
             </wp:cNvGraphicFramePr>
@@ -1138,6 +1099,46 @@
                   <pic:spPr>
                     <a:xfrm>
                       <a:off x="0" y="0"/>
+                      <a:ext cx="5943600" cy="4555490"/>
+                    </a:xfrm>
+                    <a:prstGeom prst="rect">
+                      <a:avLst/>
+                    </a:prstGeom>
+                  </pic:spPr>
+                </pic:pic>
+              </a:graphicData>
+            </a:graphic>
+          </wp:inline>
+        </w:drawing>
+      </w:r>
+    </w:p>
+    <w:p/>
+    <w:p>
+      <w:r>
+        <w:drawing>
+          <wp:inline distT="0" distB="0" distL="0" distR="0" wp14:anchorId="60898F32" wp14:editId="184758F1">
+            <wp:extent cx="3860800" cy="1993900"/>
+            <wp:effectExtent l="0" t="0" r="0" b="12700"/>
+            <wp:docPr id="15" name="Picture 15"/>
+            <wp:cNvGraphicFramePr>
+              <a:graphicFrameLocks xmlns:a="http://schemas.openxmlformats.org/drawingml/2006/main" noChangeAspect="1"/>
+            </wp:cNvGraphicFramePr>
+            <a:graphic xmlns:a="http://schemas.openxmlformats.org/drawingml/2006/main">
+              <a:graphicData uri="http://schemas.openxmlformats.org/drawingml/2006/picture">
+                <pic:pic xmlns:pic="http://schemas.openxmlformats.org/drawingml/2006/picture">
+                  <pic:nvPicPr>
+                    <pic:cNvPr id="1" name=""/>
+                    <pic:cNvPicPr/>
+                  </pic:nvPicPr>
+                  <pic:blipFill>
+                    <a:blip r:embed="rId18"/>
+                    <a:stretch>
+                      <a:fillRect/>
+                    </a:stretch>
+                  </pic:blipFill>
+                  <pic:spPr>
+                    <a:xfrm>
+                      <a:off x="0" y="0"/>
                       <a:ext cx="3860800" cy="1993900"/>
                     </a:xfrm>
                     <a:prstGeom prst="rect">
@@ -1169,7 +1170,7 @@
                     <pic:cNvPicPr/>
                   </pic:nvPicPr>
                   <pic:blipFill>
-                    <a:blip r:embed="rId18"/>
+                    <a:blip r:embed="rId19"/>
                     <a:stretch>
                       <a:fillRect/>
                     </a:stretch>

</xml_diff>